<commit_message>
Aggiunto metodo aggiungiIntervento e fatto caso 1 del Menu
</commit_message>
<xml_diff>
--- a/Progetto_giardinieri_Brusa.docx
+++ b/Progetto_giardinieri_Brusa.docx
@@ -82,10 +82,10 @@
         <w:tblLook w:val="04A0" w:firstRow="1" w:lastRow="0" w:firstColumn="1" w:lastColumn="0" w:noHBand="0" w:noVBand="1"/>
       </w:tblPr>
       <w:tblGrid>
-        <w:gridCol w:w="2407"/>
-        <w:gridCol w:w="2407"/>
-        <w:gridCol w:w="2407"/>
-        <w:gridCol w:w="2407"/>
+        <w:gridCol w:w="2314"/>
+        <w:gridCol w:w="2608"/>
+        <w:gridCol w:w="2362"/>
+        <w:gridCol w:w="2344"/>
       </w:tblGrid>
       <w:tr>
         <w:tc>
@@ -719,25 +719,43 @@
               <w:rPr>
                 <w:sz w:val="28"/>
               </w:rPr>
-              <w:t>Caricare i file</w:t>
-            </w:r>
-          </w:p>
-        </w:tc>
-        <w:tc>
-          <w:tcPr>
-            <w:tcW w:w="2407" w:type="dxa"/>
-          </w:tcPr>
-          <w:p>
-            <w:pPr>
-              <w:rPr>
-                <w:sz w:val="28"/>
-              </w:rPr>
-            </w:pPr>
-            <w:r>
-              <w:rPr>
-                <w:sz w:val="28"/>
-              </w:rPr>
-              <w:t>Tecnologico</w:t>
+              <w:t xml:space="preserve">Caricare </w:t>
+            </w:r>
+            <w:r>
+              <w:rPr>
+                <w:sz w:val="28"/>
+              </w:rPr>
+              <w:t>da</w:t>
+            </w:r>
+            <w:r>
+              <w:rPr>
+                <w:sz w:val="28"/>
+              </w:rPr>
+              <w:t xml:space="preserve"> file</w:t>
+            </w:r>
+            <w:r>
+              <w:rPr>
+                <w:sz w:val="28"/>
+              </w:rPr>
+              <w:t xml:space="preserve"> i dati</w:t>
+            </w:r>
+          </w:p>
+        </w:tc>
+        <w:tc>
+          <w:tcPr>
+            <w:tcW w:w="2407" w:type="dxa"/>
+          </w:tcPr>
+          <w:p>
+            <w:pPr>
+              <w:rPr>
+                <w:sz w:val="28"/>
+              </w:rPr>
+            </w:pPr>
+            <w:r>
+              <w:rPr>
+                <w:sz w:val="28"/>
+              </w:rPr>
+              <w:t>Non Funzionale</w:t>
             </w:r>
           </w:p>
         </w:tc>
@@ -757,6 +775,233 @@
               </w:rPr>
               <w:t>Must</w:t>
             </w:r>
+          </w:p>
+        </w:tc>
+      </w:tr>
+      <w:tr>
+        <w:tc>
+          <w:tcPr>
+            <w:tcW w:w="2407" w:type="dxa"/>
+          </w:tcPr>
+          <w:p>
+            <w:pPr>
+              <w:rPr>
+                <w:sz w:val="28"/>
+              </w:rPr>
+            </w:pPr>
+            <w:r>
+              <w:rPr>
+                <w:sz w:val="28"/>
+              </w:rPr>
+              <w:t>9</w:t>
+            </w:r>
+          </w:p>
+        </w:tc>
+        <w:tc>
+          <w:tcPr>
+            <w:tcW w:w="2407" w:type="dxa"/>
+          </w:tcPr>
+          <w:p>
+            <w:pPr>
+              <w:rPr>
+                <w:sz w:val="28"/>
+              </w:rPr>
+            </w:pPr>
+            <w:r>
+              <w:rPr>
+                <w:sz w:val="28"/>
+              </w:rPr>
+              <w:t>Per ogni intervento si vuole memorizzare:</w:t>
+            </w:r>
+          </w:p>
+          <w:p>
+            <w:pPr>
+              <w:rPr>
+                <w:sz w:val="28"/>
+              </w:rPr>
+            </w:pPr>
+            <w:r>
+              <w:rPr>
+                <w:sz w:val="28"/>
+              </w:rPr>
+              <w:t>CI;</w:t>
+            </w:r>
+          </w:p>
+          <w:p>
+            <w:pPr>
+              <w:rPr>
+                <w:sz w:val="28"/>
+              </w:rPr>
+            </w:pPr>
+            <w:proofErr w:type="spellStart"/>
+            <w:r>
+              <w:rPr>
+                <w:sz w:val="28"/>
+              </w:rPr>
+              <w:t>nomeCliente</w:t>
+            </w:r>
+            <w:proofErr w:type="spellEnd"/>
+            <w:r>
+              <w:rPr>
+                <w:sz w:val="28"/>
+              </w:rPr>
+              <w:t>;</w:t>
+            </w:r>
+          </w:p>
+          <w:p>
+            <w:pPr>
+              <w:rPr>
+                <w:sz w:val="28"/>
+              </w:rPr>
+            </w:pPr>
+            <w:proofErr w:type="spellStart"/>
+            <w:r>
+              <w:rPr>
+                <w:sz w:val="28"/>
+              </w:rPr>
+              <w:t>indirizzoCliente</w:t>
+            </w:r>
+            <w:proofErr w:type="spellEnd"/>
+            <w:r>
+              <w:rPr>
+                <w:sz w:val="28"/>
+              </w:rPr>
+              <w:t>;</w:t>
+            </w:r>
+          </w:p>
+          <w:p>
+            <w:pPr>
+              <w:rPr>
+                <w:sz w:val="28"/>
+              </w:rPr>
+            </w:pPr>
+            <w:proofErr w:type="spellStart"/>
+            <w:r>
+              <w:rPr>
+                <w:sz w:val="28"/>
+              </w:rPr>
+              <w:t>nomeGiardiniere</w:t>
+            </w:r>
+            <w:proofErr w:type="spellEnd"/>
+            <w:r>
+              <w:rPr>
+                <w:sz w:val="28"/>
+              </w:rPr>
+              <w:t>;</w:t>
+            </w:r>
+          </w:p>
+          <w:p>
+            <w:pPr>
+              <w:rPr>
+                <w:sz w:val="28"/>
+              </w:rPr>
+            </w:pPr>
+            <w:proofErr w:type="spellStart"/>
+            <w:r>
+              <w:rPr>
+                <w:sz w:val="28"/>
+              </w:rPr>
+              <w:t>conomeGiardiniere</w:t>
+            </w:r>
+            <w:proofErr w:type="spellEnd"/>
+            <w:r>
+              <w:rPr>
+                <w:sz w:val="28"/>
+              </w:rPr>
+              <w:t>;</w:t>
+            </w:r>
+          </w:p>
+          <w:p>
+            <w:pPr>
+              <w:rPr>
+                <w:sz w:val="28"/>
+              </w:rPr>
+            </w:pPr>
+            <w:proofErr w:type="spellStart"/>
+            <w:r>
+              <w:rPr>
+                <w:sz w:val="28"/>
+              </w:rPr>
+              <w:t>dataInizioIntervento</w:t>
+            </w:r>
+            <w:proofErr w:type="spellEnd"/>
+            <w:r>
+              <w:rPr>
+                <w:sz w:val="28"/>
+              </w:rPr>
+              <w:t>;</w:t>
+            </w:r>
+          </w:p>
+          <w:p>
+            <w:pPr>
+              <w:rPr>
+                <w:sz w:val="28"/>
+              </w:rPr>
+            </w:pPr>
+            <w:proofErr w:type="spellStart"/>
+            <w:r>
+              <w:rPr>
+                <w:sz w:val="28"/>
+              </w:rPr>
+              <w:t>data</w:t>
+            </w:r>
+            <w:r>
+              <w:rPr>
+                <w:sz w:val="28"/>
+              </w:rPr>
+              <w:t>Fine</w:t>
+            </w:r>
+            <w:r>
+              <w:rPr>
+                <w:sz w:val="28"/>
+              </w:rPr>
+              <w:t>Intervento</w:t>
+            </w:r>
+            <w:proofErr w:type="spellEnd"/>
+            <w:r>
+              <w:rPr>
+                <w:sz w:val="28"/>
+              </w:rPr>
+              <w:t>;</w:t>
+            </w:r>
+          </w:p>
+        </w:tc>
+        <w:tc>
+          <w:tcPr>
+            <w:tcW w:w="2407" w:type="dxa"/>
+          </w:tcPr>
+          <w:p>
+            <w:pPr>
+              <w:rPr>
+                <w:sz w:val="28"/>
+              </w:rPr>
+            </w:pPr>
+            <w:r>
+              <w:rPr>
+                <w:sz w:val="28"/>
+              </w:rPr>
+              <w:t>Non Funzionale</w:t>
+            </w:r>
+          </w:p>
+        </w:tc>
+        <w:tc>
+          <w:tcPr>
+            <w:tcW w:w="2407" w:type="dxa"/>
+          </w:tcPr>
+          <w:p>
+            <w:pPr>
+              <w:rPr>
+                <w:sz w:val="28"/>
+              </w:rPr>
+            </w:pPr>
+            <w:r>
+              <w:rPr>
+                <w:sz w:val="28"/>
+              </w:rPr>
+              <w:t>Must</w:t>
+            </w:r>
+            <w:bookmarkStart w:id="0" w:name="_GoBack"/>
+            <w:bookmarkEnd w:id="0"/>
           </w:p>
         </w:tc>
       </w:tr>
@@ -797,7 +1042,6 @@
           <w:sz w:val="28"/>
         </w:rPr>
       </w:pPr>
-      <w:bookmarkStart w:id="0" w:name="_GoBack"/>
       <w:r>
         <w:rPr>
           <w:noProof/>
@@ -847,7 +1091,6 @@
           </wp:inline>
         </w:drawing>
       </w:r>
-      <w:bookmarkEnd w:id="0"/>
     </w:p>
     <w:sectPr>
       <w:pgSz w:w="11906" w:h="16838"/>

</xml_diff>